<commit_message>
Updated Y2ProjectPlan.docx with feasibility
</commit_message>
<xml_diff>
--- a/documentation/Y2ProjectPlan.docx
+++ b/documentation/Y2ProjectPlan.docx
@@ -364,6 +364,7 @@
                               <w:dataBinding w:prefixMappings="xmlns:ns0='http://schemas.microsoft.com/office/2006/coverPageProps'" w:xpath="/ns0:CoverPageProperties[1]/ns0:Abstract[1]" w:storeItemID="{55AF091B-3C7A-41E3-B477-F2FDAA23CFDA}"/>
                               <w:text/>
                             </w:sdtPr>
+                            <w:sdtEndPr/>
                             <w:sdtContent>
                               <w:r>
                                 <w:rPr>
@@ -799,13 +800,7 @@
                             <w:rPr>
                               <w:lang w:val="en-US"/>
                             </w:rPr>
-                            <w:t xml:space="preserve"> </w:t>
-                          </w:r>
-                          <w:r>
-                            <w:rPr>
-                              <w:lang w:val="en-US"/>
-                            </w:rPr>
-                            <w:t xml:space="preserve">Taiwo Obadare </w:t>
+                            <w:t xml:space="preserve"> Taiwo Obadare </w:t>
                           </w:r>
                         </w:p>
                         <w:p>
@@ -834,13 +829,7 @@
                             <w:rPr>
                               <w:lang w:val="en-US"/>
                             </w:rPr>
-                            <w:t xml:space="preserve"> </w:t>
-                          </w:r>
-                          <w:r>
-                            <w:rPr>
-                              <w:lang w:val="en-US"/>
-                            </w:rPr>
-                            <w:t xml:space="preserve">Vishvajit Sundarrajan </w:t>
+                            <w:t xml:space="preserve"> Vishvajit Sundarrajan </w:t>
                           </w:r>
                         </w:p>
                         <w:p>
@@ -1057,6 +1046,7 @@
                             <w:dataBinding w:prefixMappings="xmlns:ns0='http://schemas.openxmlformats.org/package/2006/metadata/core-properties' xmlns:ns1='http://purl.org/dc/elements/1.1/'" w:xpath="/ns0:coreProperties[1]/ns1:title[1]" w:storeItemID="{6C3C8BC8-F283-45AE-878A-BAB7291924A1}"/>
                             <w:text/>
                           </w:sdtPr>
+                          <w:sdtEndPr/>
                           <w:sdtContent>
                             <w:p>
                               <w:pPr>
@@ -1096,6 +1086,7 @@
                             <w:dataBinding w:prefixMappings="xmlns:ns0='http://schemas.openxmlformats.org/package/2006/metadata/core-properties' xmlns:ns1='http://purl.org/dc/elements/1.1/'" w:xpath="/ns0:coreProperties[1]/ns1:subject[1]" w:storeItemID="{6C3C8BC8-F283-45AE-878A-BAB7291924A1}"/>
                             <w:text/>
                           </w:sdtPr>
+                          <w:sdtEndPr/>
                           <w:sdtContent>
                             <w:p>
                               <w:pPr>
@@ -1189,7 +1180,7 @@
           <w:r>
             <w:fldChar w:fldCharType="separate"/>
           </w:r>
-          <w:hyperlink w:anchor="_Toc63868701" w:history="1">
+          <w:hyperlink w:anchor="_Toc63871393" w:history="1">
             <w:r>
               <w:rPr>
                 <w:rStyle w:val="Hyperlink"/>
@@ -1217,7 +1208,7 @@
                 <w:noProof/>
                 <w:webHidden/>
               </w:rPr>
-              <w:instrText xml:space="preserve"> PAGEREF _Toc63868701 \h </w:instrText>
+              <w:instrText xml:space="preserve"> PAGEREF _Toc63871393 \h </w:instrText>
             </w:r>
             <w:r>
               <w:rPr>
@@ -1260,7 +1251,7 @@
               <w:lang w:eastAsia="en-IE"/>
             </w:rPr>
           </w:pPr>
-          <w:hyperlink w:anchor="_Toc63868702" w:history="1">
+          <w:hyperlink w:anchor="_Toc63871394" w:history="1">
             <w:r>
               <w:rPr>
                 <w:rStyle w:val="Hyperlink"/>
@@ -1288,7 +1279,7 @@
                 <w:noProof/>
                 <w:webHidden/>
               </w:rPr>
-              <w:instrText xml:space="preserve"> PAGEREF _Toc63868702 \h </w:instrText>
+              <w:instrText xml:space="preserve"> PAGEREF _Toc63871394 \h </w:instrText>
             </w:r>
             <w:r>
               <w:rPr>
@@ -1331,7 +1322,7 @@
               <w:lang w:eastAsia="en-IE"/>
             </w:rPr>
           </w:pPr>
-          <w:hyperlink w:anchor="_Toc63868703" w:history="1">
+          <w:hyperlink w:anchor="_Toc63871395" w:history="1">
             <w:r>
               <w:rPr>
                 <w:rStyle w:val="Hyperlink"/>
@@ -1359,7 +1350,7 @@
                 <w:noProof/>
                 <w:webHidden/>
               </w:rPr>
-              <w:instrText xml:space="preserve"> PAGEREF _Toc63868703 \h </w:instrText>
+              <w:instrText xml:space="preserve"> PAGEREF _Toc63871395 \h </w:instrText>
             </w:r>
             <w:r>
               <w:rPr>
@@ -1402,14 +1393,14 @@
               <w:lang w:eastAsia="en-IE"/>
             </w:rPr>
           </w:pPr>
-          <w:hyperlink w:anchor="_Toc63868704" w:history="1">
+          <w:hyperlink w:anchor="_Toc63871396" w:history="1">
             <w:r>
               <w:rPr>
                 <w:rStyle w:val="Hyperlink"/>
                 <w:noProof/>
                 <w:lang w:val="en-US"/>
               </w:rPr>
-              <w:t>Requirements</w:t>
+              <w:t>Requirements:</w:t>
             </w:r>
             <w:r>
               <w:rPr>
@@ -1430,7 +1421,7 @@
                 <w:noProof/>
                 <w:webHidden/>
               </w:rPr>
-              <w:instrText xml:space="preserve"> PAGEREF _Toc63868704 \h </w:instrText>
+              <w:instrText xml:space="preserve"> PAGEREF _Toc63871396 \h </w:instrText>
             </w:r>
             <w:r>
               <w:rPr>
@@ -1473,7 +1464,7 @@
               <w:lang w:eastAsia="en-IE"/>
             </w:rPr>
           </w:pPr>
-          <w:hyperlink w:anchor="_Toc63868705" w:history="1">
+          <w:hyperlink w:anchor="_Toc63871397" w:history="1">
             <w:r>
               <w:rPr>
                 <w:rStyle w:val="Hyperlink"/>
@@ -1501,7 +1492,7 @@
                 <w:noProof/>
                 <w:webHidden/>
               </w:rPr>
-              <w:instrText xml:space="preserve"> PAGEREF _Toc63868705 \h </w:instrText>
+              <w:instrText xml:space="preserve"> PAGEREF _Toc63871397 \h </w:instrText>
             </w:r>
             <w:r>
               <w:rPr>
@@ -1544,7 +1535,7 @@
               <w:lang w:eastAsia="en-IE"/>
             </w:rPr>
           </w:pPr>
-          <w:hyperlink w:anchor="_Toc63868706" w:history="1">
+          <w:hyperlink w:anchor="_Toc63871398" w:history="1">
             <w:r>
               <w:rPr>
                 <w:rStyle w:val="Hyperlink"/>
@@ -1572,7 +1563,7 @@
                 <w:noProof/>
                 <w:webHidden/>
               </w:rPr>
-              <w:instrText xml:space="preserve"> PAGEREF _Toc63868706 \h </w:instrText>
+              <w:instrText xml:space="preserve"> PAGEREF _Toc63871398 \h </w:instrText>
             </w:r>
             <w:r>
               <w:rPr>
@@ -1615,7 +1606,7 @@
               <w:lang w:eastAsia="en-IE"/>
             </w:rPr>
           </w:pPr>
-          <w:hyperlink w:anchor="_Toc63868707" w:history="1">
+          <w:hyperlink w:anchor="_Toc63871399" w:history="1">
             <w:r>
               <w:rPr>
                 <w:rStyle w:val="Hyperlink"/>
@@ -1643,7 +1634,77 @@
                 <w:noProof/>
                 <w:webHidden/>
               </w:rPr>
-              <w:instrText xml:space="preserve"> PAGEREF _Toc63868707 \h </w:instrText>
+              <w:instrText xml:space="preserve"> PAGEREF _Toc63871399 \h </w:instrText>
+            </w:r>
+            <w:r>
+              <w:rPr>
+                <w:noProof/>
+                <w:webHidden/>
+              </w:rPr>
+            </w:r>
+            <w:r>
+              <w:rPr>
+                <w:noProof/>
+                <w:webHidden/>
+              </w:rPr>
+              <w:fldChar w:fldCharType="separate"/>
+            </w:r>
+            <w:r>
+              <w:rPr>
+                <w:noProof/>
+                <w:webHidden/>
+              </w:rPr>
+              <w:t>3</w:t>
+            </w:r>
+            <w:r>
+              <w:rPr>
+                <w:noProof/>
+                <w:webHidden/>
+              </w:rPr>
+              <w:fldChar w:fldCharType="end"/>
+            </w:r>
+          </w:hyperlink>
+        </w:p>
+        <w:p>
+          <w:pPr>
+            <w:pStyle w:val="TOC1"/>
+            <w:tabs>
+              <w:tab w:val="right" w:leader="dot" w:pos="9016"/>
+            </w:tabs>
+            <w:rPr>
+              <w:rFonts w:eastAsiaTheme="minorEastAsia"/>
+              <w:noProof/>
+              <w:lang w:eastAsia="en-IE"/>
+            </w:rPr>
+          </w:pPr>
+          <w:hyperlink w:anchor="_Toc63871400" w:history="1">
+            <w:r>
+              <w:rPr>
+                <w:rStyle w:val="Hyperlink"/>
+                <w:noProof/>
+              </w:rPr>
+              <w:t>Goals</w:t>
+            </w:r>
+            <w:r>
+              <w:rPr>
+                <w:noProof/>
+                <w:webHidden/>
+              </w:rPr>
+              <w:tab/>
+            </w:r>
+            <w:r>
+              <w:rPr>
+                <w:noProof/>
+                <w:webHidden/>
+              </w:rPr>
+              <w:fldChar w:fldCharType="begin"/>
+            </w:r>
+            <w:r>
+              <w:rPr>
+                <w:noProof/>
+                <w:webHidden/>
+              </w:rPr>
+              <w:instrText xml:space="preserve"> PAGEREF _Toc63871400 \h </w:instrText>
             </w:r>
             <w:r>
               <w:rPr>
@@ -1686,13 +1747,24 @@
               <w:lang w:eastAsia="en-IE"/>
             </w:rPr>
           </w:pPr>
-          <w:hyperlink w:anchor="_Toc63868708" w:history="1">
+          <w:hyperlink w:anchor="_Toc63871401" w:history="1">
             <w:r>
               <w:rPr>
                 <w:rStyle w:val="Hyperlink"/>
                 <w:noProof/>
-              </w:rPr>
-              <w:t>Goals</w:t>
+                <w:lang w:val="en-US"/>
+              </w:rPr>
+              <w:t xml:space="preserve">Iteration 1 (Prototype) – Delivery date: </w:t>
+            </w:r>
+            <w:r>
+              <w:rPr>
+                <w:rStyle w:val="Hyperlink"/>
+                <w:b/>
+                <w:bCs/>
+                <w:noProof/>
+                <w:lang w:val="en-US"/>
+              </w:rPr>
+              <w:t>5/3/21 – 10pm</w:t>
             </w:r>
             <w:r>
               <w:rPr>
@@ -1713,7 +1785,7 @@
                 <w:noProof/>
                 <w:webHidden/>
               </w:rPr>
-              <w:instrText xml:space="preserve"> PAGEREF _Toc63868708 \h </w:instrText>
+              <w:instrText xml:space="preserve"> PAGEREF _Toc63871401 \h </w:instrText>
             </w:r>
             <w:r>
               <w:rPr>
@@ -1756,14 +1828,14 @@
               <w:lang w:eastAsia="en-IE"/>
             </w:rPr>
           </w:pPr>
-          <w:hyperlink w:anchor="_Toc63868709" w:history="1">
+          <w:hyperlink w:anchor="_Toc63871402" w:history="1">
             <w:r>
               <w:rPr>
                 <w:rStyle w:val="Hyperlink"/>
                 <w:noProof/>
                 <w:lang w:val="en-US"/>
               </w:rPr>
-              <w:t xml:space="preserve">Iteration 1 (Prototype) – Delivery date: </w:t>
+              <w:t xml:space="preserve">Iteration 2 (Prototype) – Delivery date: </w:t>
             </w:r>
             <w:r>
               <w:rPr>
@@ -1773,7 +1845,7 @@
                 <w:noProof/>
                 <w:lang w:val="en-US"/>
               </w:rPr>
-              <w:t>5/3/21 – 10pm</w:t>
+              <w:t>26/3/21 – 10pm</w:t>
             </w:r>
             <w:r>
               <w:rPr>
@@ -1794,7 +1866,7 @@
                 <w:noProof/>
                 <w:webHidden/>
               </w:rPr>
-              <w:instrText xml:space="preserve"> PAGEREF _Toc63868709 \h </w:instrText>
+              <w:instrText xml:space="preserve"> PAGEREF _Toc63871402 \h </w:instrText>
             </w:r>
             <w:r>
               <w:rPr>
@@ -1814,7 +1886,7 @@
                 <w:noProof/>
                 <w:webHidden/>
               </w:rPr>
-              <w:t>3</w:t>
+              <w:t>4</w:t>
             </w:r>
             <w:r>
               <w:rPr>
@@ -1837,24 +1909,84 @@
               <w:lang w:eastAsia="en-IE"/>
             </w:rPr>
           </w:pPr>
-          <w:hyperlink w:anchor="_Toc63868710" w:history="1">
+          <w:hyperlink w:anchor="_Toc63871403" w:history="1">
             <w:r>
               <w:rPr>
                 <w:rStyle w:val="Hyperlink"/>
                 <w:noProof/>
+              </w:rPr>
+              <w:t>Iteration 3 (Final Iteration) – Delivery date: 26/4/21 – 10pm</w:t>
+            </w:r>
+            <w:r>
+              <w:rPr>
+                <w:noProof/>
+                <w:webHidden/>
+              </w:rPr>
+              <w:tab/>
+            </w:r>
+            <w:r>
+              <w:rPr>
+                <w:noProof/>
+                <w:webHidden/>
+              </w:rPr>
+              <w:fldChar w:fldCharType="begin"/>
+            </w:r>
+            <w:r>
+              <w:rPr>
+                <w:noProof/>
+                <w:webHidden/>
+              </w:rPr>
+              <w:instrText xml:space="preserve"> PAGEREF _Toc63871403 \h </w:instrText>
+            </w:r>
+            <w:r>
+              <w:rPr>
+                <w:noProof/>
+                <w:webHidden/>
+              </w:rPr>
+            </w:r>
+            <w:r>
+              <w:rPr>
+                <w:noProof/>
+                <w:webHidden/>
+              </w:rPr>
+              <w:fldChar w:fldCharType="separate"/>
+            </w:r>
+            <w:r>
+              <w:rPr>
+                <w:noProof/>
+                <w:webHidden/>
+              </w:rPr>
+              <w:t>4</w:t>
+            </w:r>
+            <w:r>
+              <w:rPr>
+                <w:noProof/>
+                <w:webHidden/>
+              </w:rPr>
+              <w:fldChar w:fldCharType="end"/>
+            </w:r>
+          </w:hyperlink>
+        </w:p>
+        <w:p>
+          <w:pPr>
+            <w:pStyle w:val="TOC1"/>
+            <w:tabs>
+              <w:tab w:val="right" w:leader="dot" w:pos="9016"/>
+            </w:tabs>
+            <w:rPr>
+              <w:rFonts w:eastAsiaTheme="minorEastAsia"/>
+              <w:noProof/>
+              <w:lang w:eastAsia="en-IE"/>
+            </w:rPr>
+          </w:pPr>
+          <w:hyperlink w:anchor="_Toc63871404" w:history="1">
+            <w:r>
+              <w:rPr>
+                <w:rStyle w:val="Hyperlink"/>
+                <w:noProof/>
                 <w:lang w:val="en-US"/>
               </w:rPr>
-              <w:t xml:space="preserve">Iteration 2 (Prototype) – Delivery date: </w:t>
-            </w:r>
-            <w:r>
-              <w:rPr>
-                <w:rStyle w:val="Hyperlink"/>
-                <w:b/>
-                <w:bCs/>
-                <w:noProof/>
-                <w:lang w:val="en-US"/>
-              </w:rPr>
-              <w:t>26/3/21 – 10pm</w:t>
+              <w:t>Assessing Feasibility</w:t>
             </w:r>
             <w:r>
               <w:rPr>
@@ -1875,7 +2007,7 @@
                 <w:noProof/>
                 <w:webHidden/>
               </w:rPr>
-              <w:instrText xml:space="preserve"> PAGEREF _Toc63868710 \h </w:instrText>
+              <w:instrText xml:space="preserve"> PAGEREF _Toc63871404 \h </w:instrText>
             </w:r>
             <w:r>
               <w:rPr>
@@ -1895,7 +2027,7 @@
                 <w:noProof/>
                 <w:webHidden/>
               </w:rPr>
-              <w:t>3</w:t>
+              <w:t>5</w:t>
             </w:r>
             <w:r>
               <w:rPr>
@@ -1918,24 +2050,14 @@
               <w:lang w:eastAsia="en-IE"/>
             </w:rPr>
           </w:pPr>
-          <w:hyperlink w:anchor="_Toc63868711" w:history="1">
+          <w:hyperlink w:anchor="_Toc63871405" w:history="1">
             <w:r>
               <w:rPr>
                 <w:rStyle w:val="Hyperlink"/>
                 <w:noProof/>
                 <w:lang w:val="en-US"/>
               </w:rPr>
-              <w:t xml:space="preserve">Iteration 3 (Final Iteration) – Delivery date: </w:t>
-            </w:r>
-            <w:r>
-              <w:rPr>
-                <w:rStyle w:val="Hyperlink"/>
-                <w:b/>
-                <w:bCs/>
-                <w:noProof/>
-                <w:lang w:val="en-US"/>
-              </w:rPr>
-              <w:t>26/4/21 – 10pm</w:t>
+              <w:t>Financial Feasibility</w:t>
             </w:r>
             <w:r>
               <w:rPr>
@@ -1956,7 +2078,7 @@
                 <w:noProof/>
                 <w:webHidden/>
               </w:rPr>
-              <w:instrText xml:space="preserve"> PAGEREF _Toc63868711 \h </w:instrText>
+              <w:instrText xml:space="preserve"> PAGEREF _Toc63871405 \h </w:instrText>
             </w:r>
             <w:r>
               <w:rPr>
@@ -1976,7 +2098,7 @@
                 <w:noProof/>
                 <w:webHidden/>
               </w:rPr>
-              <w:t>4</w:t>
+              <w:t>5</w:t>
             </w:r>
             <w:r>
               <w:rPr>
@@ -1999,14 +2121,14 @@
               <w:lang w:eastAsia="en-IE"/>
             </w:rPr>
           </w:pPr>
-          <w:hyperlink w:anchor="_Toc63868712" w:history="1">
+          <w:hyperlink w:anchor="_Toc63871406" w:history="1">
             <w:r>
               <w:rPr>
                 <w:rStyle w:val="Hyperlink"/>
                 <w:noProof/>
                 <w:lang w:val="en-US"/>
               </w:rPr>
-              <w:t>Assessing Feasibility</w:t>
+              <w:t>Technical feasibility</w:t>
             </w:r>
             <w:r>
               <w:rPr>
@@ -2027,7 +2149,7 @@
                 <w:noProof/>
                 <w:webHidden/>
               </w:rPr>
-              <w:instrText xml:space="preserve"> PAGEREF _Toc63868712 \h </w:instrText>
+              <w:instrText xml:space="preserve"> PAGEREF _Toc63871406 \h </w:instrText>
             </w:r>
             <w:r>
               <w:rPr>
@@ -2047,7 +2169,7 @@
                 <w:noProof/>
                 <w:webHidden/>
               </w:rPr>
-              <w:t>4</w:t>
+              <w:t>5</w:t>
             </w:r>
             <w:r>
               <w:rPr>
@@ -2070,14 +2192,14 @@
               <w:lang w:eastAsia="en-IE"/>
             </w:rPr>
           </w:pPr>
-          <w:hyperlink w:anchor="_Toc63868713" w:history="1">
+          <w:hyperlink w:anchor="_Toc63871407" w:history="1">
             <w:r>
               <w:rPr>
                 <w:rStyle w:val="Hyperlink"/>
                 <w:noProof/>
                 <w:lang w:val="en-US"/>
               </w:rPr>
-              <w:t>Use Case Diagram</w:t>
+              <w:t>Resource and time feasibility</w:t>
             </w:r>
             <w:r>
               <w:rPr>
@@ -2098,7 +2220,7 @@
                 <w:noProof/>
                 <w:webHidden/>
               </w:rPr>
-              <w:instrText xml:space="preserve"> PAGEREF _Toc63868713 \h </w:instrText>
+              <w:instrText xml:space="preserve"> PAGEREF _Toc63871407 \h </w:instrText>
             </w:r>
             <w:r>
               <w:rPr>
@@ -2141,14 +2263,14 @@
               <w:lang w:eastAsia="en-IE"/>
             </w:rPr>
           </w:pPr>
-          <w:hyperlink w:anchor="_Toc63868714" w:history="1">
+          <w:hyperlink w:anchor="_Toc63871408" w:history="1">
             <w:r>
               <w:rPr>
                 <w:rStyle w:val="Hyperlink"/>
                 <w:noProof/>
                 <w:lang w:val="en-US"/>
               </w:rPr>
-              <w:t>Use Case Descriptions</w:t>
+              <w:t>Risk feasibility</w:t>
             </w:r>
             <w:r>
               <w:rPr>
@@ -2169,7 +2291,7 @@
                 <w:noProof/>
                 <w:webHidden/>
               </w:rPr>
-              <w:instrText xml:space="preserve"> PAGEREF _Toc63868714 \h </w:instrText>
+              <w:instrText xml:space="preserve"> PAGEREF _Toc63871408 \h </w:instrText>
             </w:r>
             <w:r>
               <w:rPr>
@@ -2202,7 +2324,7 @@
         </w:p>
         <w:p>
           <w:pPr>
-            <w:pStyle w:val="TOC2"/>
+            <w:pStyle w:val="TOC1"/>
             <w:tabs>
               <w:tab w:val="right" w:leader="dot" w:pos="9016"/>
             </w:tabs>
@@ -2212,13 +2334,155 @@
               <w:lang w:eastAsia="en-IE"/>
             </w:rPr>
           </w:pPr>
-          <w:hyperlink w:anchor="_Toc63868715" w:history="1">
+          <w:hyperlink w:anchor="_Toc63871409" w:history="1">
             <w:r>
               <w:rPr>
                 <w:rStyle w:val="Hyperlink"/>
                 <w:noProof/>
                 <w:lang w:val="en-US"/>
               </w:rPr>
+              <w:t>Use Case Diagram</w:t>
+            </w:r>
+            <w:r>
+              <w:rPr>
+                <w:noProof/>
+                <w:webHidden/>
+              </w:rPr>
+              <w:tab/>
+            </w:r>
+            <w:r>
+              <w:rPr>
+                <w:noProof/>
+                <w:webHidden/>
+              </w:rPr>
+              <w:fldChar w:fldCharType="begin"/>
+            </w:r>
+            <w:r>
+              <w:rPr>
+                <w:noProof/>
+                <w:webHidden/>
+              </w:rPr>
+              <w:instrText xml:space="preserve"> PAGEREF _Toc63871409 \h </w:instrText>
+            </w:r>
+            <w:r>
+              <w:rPr>
+                <w:noProof/>
+                <w:webHidden/>
+              </w:rPr>
+            </w:r>
+            <w:r>
+              <w:rPr>
+                <w:noProof/>
+                <w:webHidden/>
+              </w:rPr>
+              <w:fldChar w:fldCharType="separate"/>
+            </w:r>
+            <w:r>
+              <w:rPr>
+                <w:noProof/>
+                <w:webHidden/>
+              </w:rPr>
+              <w:t>6</w:t>
+            </w:r>
+            <w:r>
+              <w:rPr>
+                <w:noProof/>
+                <w:webHidden/>
+              </w:rPr>
+              <w:fldChar w:fldCharType="end"/>
+            </w:r>
+          </w:hyperlink>
+        </w:p>
+        <w:p>
+          <w:pPr>
+            <w:pStyle w:val="TOC1"/>
+            <w:tabs>
+              <w:tab w:val="right" w:leader="dot" w:pos="9016"/>
+            </w:tabs>
+            <w:rPr>
+              <w:rFonts w:eastAsiaTheme="minorEastAsia"/>
+              <w:noProof/>
+              <w:lang w:eastAsia="en-IE"/>
+            </w:rPr>
+          </w:pPr>
+          <w:hyperlink w:anchor="_Toc63871410" w:history="1">
+            <w:r>
+              <w:rPr>
+                <w:rStyle w:val="Hyperlink"/>
+                <w:noProof/>
+                <w:lang w:val="en-US"/>
+              </w:rPr>
+              <w:t>Use Case Descriptions</w:t>
+            </w:r>
+            <w:r>
+              <w:rPr>
+                <w:noProof/>
+                <w:webHidden/>
+              </w:rPr>
+              <w:tab/>
+            </w:r>
+            <w:r>
+              <w:rPr>
+                <w:noProof/>
+                <w:webHidden/>
+              </w:rPr>
+              <w:fldChar w:fldCharType="begin"/>
+            </w:r>
+            <w:r>
+              <w:rPr>
+                <w:noProof/>
+                <w:webHidden/>
+              </w:rPr>
+              <w:instrText xml:space="preserve"> PAGEREF _Toc63871410 \h </w:instrText>
+            </w:r>
+            <w:r>
+              <w:rPr>
+                <w:noProof/>
+                <w:webHidden/>
+              </w:rPr>
+            </w:r>
+            <w:r>
+              <w:rPr>
+                <w:noProof/>
+                <w:webHidden/>
+              </w:rPr>
+              <w:fldChar w:fldCharType="separate"/>
+            </w:r>
+            <w:r>
+              <w:rPr>
+                <w:noProof/>
+                <w:webHidden/>
+              </w:rPr>
+              <w:t>6</w:t>
+            </w:r>
+            <w:r>
+              <w:rPr>
+                <w:noProof/>
+                <w:webHidden/>
+              </w:rPr>
+              <w:fldChar w:fldCharType="end"/>
+            </w:r>
+          </w:hyperlink>
+        </w:p>
+        <w:p>
+          <w:pPr>
+            <w:pStyle w:val="TOC1"/>
+            <w:tabs>
+              <w:tab w:val="right" w:leader="dot" w:pos="9016"/>
+            </w:tabs>
+            <w:rPr>
+              <w:rFonts w:eastAsiaTheme="minorEastAsia"/>
+              <w:noProof/>
+              <w:lang w:eastAsia="en-IE"/>
+            </w:rPr>
+          </w:pPr>
+          <w:hyperlink w:anchor="_Toc63871411" w:history="1">
+            <w:r>
+              <w:rPr>
+                <w:rStyle w:val="Hyperlink"/>
+                <w:noProof/>
+                <w:lang w:val="en-US"/>
+              </w:rPr>
               <w:t>Class Diagram</w:t>
             </w:r>
             <w:r>
@@ -2240,7 +2504,7 @@
                 <w:noProof/>
                 <w:webHidden/>
               </w:rPr>
-              <w:instrText xml:space="preserve"> PAGEREF _Toc63868715 \h </w:instrText>
+              <w:instrText xml:space="preserve"> PAGEREF _Toc63871411 \h </w:instrText>
             </w:r>
             <w:r>
               <w:rPr>
@@ -2260,7 +2524,7 @@
                 <w:noProof/>
                 <w:webHidden/>
               </w:rPr>
-              <w:t>5</w:t>
+              <w:t>6</w:t>
             </w:r>
             <w:r>
               <w:rPr>
@@ -2291,7 +2555,7 @@
           <w:lang w:val="en-US"/>
         </w:rPr>
       </w:pPr>
-      <w:bookmarkStart w:id="0" w:name="_Toc63868701"/>
+      <w:bookmarkStart w:id="0" w:name="_Toc63871393"/>
       <w:r>
         <w:rPr>
           <w:lang w:val="en-US"/>
@@ -2382,7 +2646,7 @@
           <w:lang w:val="en-US"/>
         </w:rPr>
       </w:pPr>
-      <w:bookmarkStart w:id="1" w:name="_Toc63868702"/>
+      <w:bookmarkStart w:id="1" w:name="_Toc63871394"/>
       <w:r>
         <w:rPr>
           <w:lang w:val="en-US"/>
@@ -2405,7 +2669,7 @@
           <w:lang w:val="en-US"/>
         </w:rPr>
       </w:pPr>
-      <w:bookmarkStart w:id="2" w:name="_Toc63868703"/>
+      <w:bookmarkStart w:id="2" w:name="_Toc63871395"/>
       <w:r>
         <w:rPr>
           <w:lang w:val="en-US"/>
@@ -2444,7 +2708,7 @@
           <w:szCs w:val="24"/>
           <w:lang w:val="en-US"/>
         </w:rPr>
-        <w:t xml:space="preserve"> the functionality and features necessary to operate as an e-commerce store.</w:t>
+        <w:t xml:space="preserve"> the functionality and features necessary to operate as </w:t>
       </w:r>
       <w:r>
         <w:rPr>
@@ -2452,40 +2716,41 @@
           <w:szCs w:val="24"/>
           <w:lang w:val="en-US"/>
         </w:rPr>
-        <w:t xml:space="preserve"> </w:t>
-      </w:r>
-    </w:p>
-    <w:p>
-      <w:pPr>
+        <w:t>a secure</w:t>
+      </w:r>
+      <w:r>
         <w:rPr>
           <w:sz w:val="24"/>
           <w:szCs w:val="24"/>
           <w:lang w:val="en-US"/>
         </w:rPr>
-      </w:pPr>
+        <w:t xml:space="preserve"> e-commerce store.</w:t>
+      </w:r>
       <w:r>
         <w:rPr>
           <w:sz w:val="24"/>
           <w:szCs w:val="24"/>
           <w:lang w:val="en-US"/>
         </w:rPr>
-        <w:t xml:space="preserve">We will </w:t>
-      </w:r>
-      <w:r>
+        <w:t xml:space="preserve"> </w:t>
+      </w:r>
+    </w:p>
+    <w:p>
+      <w:pPr>
         <w:rPr>
           <w:sz w:val="24"/>
           <w:szCs w:val="24"/>
           <w:lang w:val="en-US"/>
         </w:rPr>
-        <w:t>design</w:t>
-      </w:r>
+      </w:pPr>
       <w:r>
         <w:rPr>
           <w:sz w:val="24"/>
           <w:szCs w:val="24"/>
           <w:lang w:val="en-US"/>
         </w:rPr>
-        <w:t xml:space="preserve"> database models to store information about our customers</w:t>
+        <w:lastRenderedPageBreak/>
+        <w:t xml:space="preserve">We will </w:t>
       </w:r>
       <w:r>
         <w:rPr>
@@ -2493,7 +2758,7 @@
           <w:szCs w:val="24"/>
           <w:lang w:val="en-US"/>
         </w:rPr>
-        <w:t>,</w:t>
+        <w:t>design</w:t>
       </w:r>
       <w:r>
         <w:rPr>
@@ -2501,7 +2766,7 @@
           <w:szCs w:val="24"/>
           <w:lang w:val="en-US"/>
         </w:rPr>
-        <w:t xml:space="preserve"> products</w:t>
+        <w:t xml:space="preserve"> database models to store information about our customers</w:t>
       </w:r>
       <w:r>
         <w:rPr>
@@ -2509,7 +2774,7 @@
           <w:szCs w:val="24"/>
           <w:lang w:val="en-US"/>
         </w:rPr>
-        <w:t>, and orders</w:t>
+        <w:t>,</w:t>
       </w:r>
       <w:r>
         <w:rPr>
@@ -2517,7 +2782,7 @@
           <w:szCs w:val="24"/>
           <w:lang w:val="en-US"/>
         </w:rPr>
-        <w:t>.</w:t>
+        <w:t xml:space="preserve"> products</w:t>
       </w:r>
       <w:r>
         <w:rPr>
@@ -2525,41 +2790,41 @@
           <w:szCs w:val="24"/>
           <w:lang w:val="en-US"/>
         </w:rPr>
-        <w:t xml:space="preserve"> Products will be uniquely identifiable with the use of </w:t>
-      </w:r>
-      <w:proofErr w:type="spellStart"/>
+        <w:t>, and orders</w:t>
+      </w:r>
       <w:r>
         <w:rPr>
           <w:sz w:val="24"/>
           <w:szCs w:val="24"/>
           <w:lang w:val="en-US"/>
         </w:rPr>
-        <w:t>uuid</w:t>
-      </w:r>
-      <w:proofErr w:type="spellEnd"/>
+        <w:t>.</w:t>
+      </w:r>
       <w:r>
         <w:rPr>
           <w:sz w:val="24"/>
           <w:szCs w:val="24"/>
           <w:lang w:val="en-US"/>
         </w:rPr>
-        <w:t xml:space="preserve"> modelling.</w:t>
-      </w:r>
+        <w:t xml:space="preserve"> Products will be uniquely identifiable with the use of </w:t>
+      </w:r>
+      <w:proofErr w:type="spellStart"/>
       <w:r>
         <w:rPr>
           <w:sz w:val="24"/>
           <w:szCs w:val="24"/>
           <w:lang w:val="en-US"/>
         </w:rPr>
-        <w:t xml:space="preserve"> </w:t>
-      </w:r>
+        <w:t>uuid</w:t>
+      </w:r>
+      <w:proofErr w:type="spellEnd"/>
       <w:r>
         <w:rPr>
           <w:sz w:val="24"/>
           <w:szCs w:val="24"/>
           <w:lang w:val="en-US"/>
         </w:rPr>
-        <w:t>We will develop administration account types that are authorized to view</w:t>
+        <w:t xml:space="preserve"> modelling.</w:t>
       </w:r>
       <w:r>
         <w:rPr>
@@ -2567,7 +2832,7 @@
           <w:szCs w:val="24"/>
           <w:lang w:val="en-US"/>
         </w:rPr>
-        <w:t>, add,</w:t>
+        <w:t xml:space="preserve"> </w:t>
       </w:r>
       <w:r>
         <w:rPr>
@@ -2575,41 +2840,40 @@
           <w:szCs w:val="24"/>
           <w:lang w:val="en-US"/>
         </w:rPr>
-        <w:t xml:space="preserve"> and update database information. </w:t>
-      </w:r>
-    </w:p>
-    <w:p>
-      <w:pPr>
+        <w:t>We will develop administration account types that are authorized to view</w:t>
+      </w:r>
+      <w:r>
         <w:rPr>
           <w:sz w:val="24"/>
           <w:szCs w:val="24"/>
           <w:lang w:val="en-US"/>
         </w:rPr>
-      </w:pPr>
+        <w:t>, add,</w:t>
+      </w:r>
       <w:r>
         <w:rPr>
           <w:sz w:val="24"/>
           <w:szCs w:val="24"/>
           <w:lang w:val="en-US"/>
         </w:rPr>
-        <w:lastRenderedPageBreak/>
-        <w:t>The website will have t</w:t>
-      </w:r>
-      <w:r>
+        <w:t xml:space="preserve"> and update database information. </w:t>
+      </w:r>
+    </w:p>
+    <w:p>
+      <w:pPr>
         <w:rPr>
           <w:sz w:val="24"/>
           <w:szCs w:val="24"/>
           <w:lang w:val="en-US"/>
         </w:rPr>
-        <w:t xml:space="preserve">he ability for our customers to sign up, sign in and sign out. </w:t>
-      </w:r>
+      </w:pPr>
       <w:r>
         <w:rPr>
           <w:sz w:val="24"/>
           <w:szCs w:val="24"/>
           <w:lang w:val="en-US"/>
         </w:rPr>
-        <w:t>Ou</w:t>
+        <w:t>The website will have t</w:t>
       </w:r>
       <w:r>
         <w:rPr>
@@ -2617,7 +2881,7 @@
           <w:szCs w:val="24"/>
           <w:lang w:val="en-US"/>
         </w:rPr>
-        <w:t>r</w:t>
+        <w:t xml:space="preserve">he ability for our customers to sign up, sign in and sign out. </w:t>
       </w:r>
       <w:r>
         <w:rPr>
@@ -2625,7 +2889,7 @@
           <w:szCs w:val="24"/>
           <w:lang w:val="en-US"/>
         </w:rPr>
-        <w:t xml:space="preserve"> website will have a clear and organized visua</w:t>
+        <w:t>Ou</w:t>
       </w:r>
       <w:r>
         <w:rPr>
@@ -2633,7 +2897,7 @@
           <w:szCs w:val="24"/>
           <w:lang w:val="en-US"/>
         </w:rPr>
-        <w:t>l</w:t>
+        <w:t>r</w:t>
       </w:r>
       <w:r>
         <w:rPr>
@@ -2641,7 +2905,7 @@
           <w:szCs w:val="24"/>
           <w:lang w:val="en-US"/>
         </w:rPr>
-        <w:t xml:space="preserve"> </w:t>
+        <w:t xml:space="preserve"> website will have a clear and organized visua</w:t>
       </w:r>
       <w:r>
         <w:rPr>
@@ -2649,7 +2913,7 @@
           <w:szCs w:val="24"/>
           <w:lang w:val="en-US"/>
         </w:rPr>
-        <w:t xml:space="preserve">user </w:t>
+        <w:t>l</w:t>
       </w:r>
       <w:r>
         <w:rPr>
@@ -2657,7 +2921,7 @@
           <w:szCs w:val="24"/>
           <w:lang w:val="en-US"/>
         </w:rPr>
-        <w:t>interface with the use of images to present our products</w:t>
+        <w:t xml:space="preserve"> </w:t>
       </w:r>
       <w:r>
         <w:rPr>
@@ -2665,7 +2929,7 @@
           <w:szCs w:val="24"/>
           <w:lang w:val="en-US"/>
         </w:rPr>
-        <w:t>, a navigation bar to traverse the website and drop-down menu links to access account features</w:t>
+        <w:t xml:space="preserve">user </w:t>
       </w:r>
       <w:r>
         <w:rPr>
@@ -2673,73 +2937,73 @@
           <w:szCs w:val="24"/>
           <w:lang w:val="en-US"/>
         </w:rPr>
-        <w:t xml:space="preserve">. </w:t>
-      </w:r>
-    </w:p>
-    <w:p>
-      <w:pPr>
+        <w:t>interface with the use of images to present our products</w:t>
+      </w:r>
+      <w:r>
         <w:rPr>
           <w:sz w:val="24"/>
           <w:szCs w:val="24"/>
           <w:lang w:val="en-US"/>
         </w:rPr>
-      </w:pPr>
+        <w:t>, a navigation bar to traverse the website and drop-down menu links to access account features</w:t>
+      </w:r>
       <w:r>
         <w:rPr>
           <w:sz w:val="24"/>
           <w:szCs w:val="24"/>
           <w:lang w:val="en-US"/>
         </w:rPr>
-        <w:t>We will include pages for customer reviews as well as a contact us page with relevant information, these pages will use</w:t>
-      </w:r>
-      <w:r>
+        <w:t xml:space="preserve">. </w:t>
+      </w:r>
+    </w:p>
+    <w:p>
+      <w:pPr>
         <w:rPr>
           <w:sz w:val="24"/>
           <w:szCs w:val="24"/>
           <w:lang w:val="en-US"/>
         </w:rPr>
-        <w:t xml:space="preserve"> </w:t>
-      </w:r>
+      </w:pPr>
       <w:r>
         <w:rPr>
           <w:sz w:val="24"/>
           <w:szCs w:val="24"/>
           <w:lang w:val="en-US"/>
         </w:rPr>
-        <w:t xml:space="preserve">Django forms to allow customers to submit information. </w:t>
-      </w:r>
-    </w:p>
-    <w:p>
-      <w:pPr>
+        <w:t>We will include pages for customer reviews as well as a contact us page with relevant information, these pages will use</w:t>
+      </w:r>
+      <w:r>
         <w:rPr>
           <w:sz w:val="24"/>
           <w:szCs w:val="24"/>
           <w:lang w:val="en-US"/>
         </w:rPr>
-      </w:pPr>
+        <w:t xml:space="preserve"> </w:t>
+      </w:r>
       <w:r>
         <w:rPr>
           <w:sz w:val="24"/>
           <w:szCs w:val="24"/>
           <w:lang w:val="en-US"/>
         </w:rPr>
-        <w:t>Books will be easily located with a search feature</w:t>
-      </w:r>
-      <w:r>
+        <w:t xml:space="preserve">Django forms to allow customers to submit information. </w:t>
+      </w:r>
+    </w:p>
+    <w:p>
+      <w:pPr>
         <w:rPr>
           <w:sz w:val="24"/>
           <w:szCs w:val="24"/>
           <w:lang w:val="en-US"/>
         </w:rPr>
-        <w:t xml:space="preserve"> and separated into relevant categories</w:t>
-      </w:r>
+      </w:pPr>
       <w:r>
         <w:rPr>
           <w:sz w:val="24"/>
           <w:szCs w:val="24"/>
           <w:lang w:val="en-US"/>
         </w:rPr>
-        <w:t>.</w:t>
+        <w:t>Books will be easily located with a search feature</w:t>
       </w:r>
       <w:r>
         <w:rPr>
@@ -2747,7 +3011,7 @@
           <w:szCs w:val="24"/>
           <w:lang w:val="en-US"/>
         </w:rPr>
-        <w:t xml:space="preserve"> Products can be viewed by category, product detail, and all products.</w:t>
+        <w:t xml:space="preserve"> and separated into relevant categories</w:t>
       </w:r>
       <w:r>
         <w:rPr>
@@ -2755,40 +3019,40 @@
           <w:szCs w:val="24"/>
           <w:lang w:val="en-US"/>
         </w:rPr>
-        <w:t xml:space="preserve"> </w:t>
-      </w:r>
-    </w:p>
-    <w:p>
-      <w:pPr>
+        <w:t>.</w:t>
+      </w:r>
+      <w:r>
         <w:rPr>
           <w:sz w:val="24"/>
           <w:szCs w:val="24"/>
           <w:lang w:val="en-US"/>
         </w:rPr>
-      </w:pPr>
+        <w:t xml:space="preserve"> Products can be viewed by category, product detail, and all products.</w:t>
+      </w:r>
       <w:r>
         <w:rPr>
           <w:sz w:val="24"/>
           <w:szCs w:val="24"/>
           <w:lang w:val="en-US"/>
         </w:rPr>
-        <w:t xml:space="preserve">We will make use of the Django session framework to store cart information for our users. For credit card processing we will implement a Stripe </w:t>
-      </w:r>
-      <w:r>
+        <w:t xml:space="preserve"> </w:t>
+      </w:r>
+    </w:p>
+    <w:p>
+      <w:pPr>
         <w:rPr>
           <w:sz w:val="24"/>
           <w:szCs w:val="24"/>
           <w:lang w:val="en-US"/>
         </w:rPr>
-        <w:t>p</w:t>
-      </w:r>
+      </w:pPr>
       <w:r>
         <w:rPr>
           <w:sz w:val="24"/>
           <w:szCs w:val="24"/>
           <w:lang w:val="en-US"/>
         </w:rPr>
-        <w:t xml:space="preserve">ayment </w:t>
+        <w:t xml:space="preserve">We will make use of the Django session framework to store cart information for our users. For credit card processing we will implement a Stripe </w:t>
       </w:r>
       <w:r>
         <w:rPr>
@@ -2796,7 +3060,7 @@
           <w:szCs w:val="24"/>
           <w:lang w:val="en-US"/>
         </w:rPr>
-        <w:t>f</w:t>
+        <w:t>p</w:t>
       </w:r>
       <w:r>
         <w:rPr>
@@ -2804,7 +3068,7 @@
           <w:szCs w:val="24"/>
           <w:lang w:val="en-US"/>
         </w:rPr>
-        <w:t xml:space="preserve">acility. </w:t>
+        <w:t xml:space="preserve">ayment </w:t>
       </w:r>
       <w:r>
         <w:rPr>
@@ -2812,7 +3076,7 @@
           <w:szCs w:val="24"/>
           <w:lang w:val="en-US"/>
         </w:rPr>
-        <w:t>After making payment o</w:t>
+        <w:t>f</w:t>
       </w:r>
       <w:r>
         <w:rPr>
@@ -2820,7 +3084,7 @@
           <w:szCs w:val="24"/>
           <w:lang w:val="en-US"/>
         </w:rPr>
-        <w:t xml:space="preserve">ur customers will be redirected to a thank you page and </w:t>
+        <w:t xml:space="preserve">acility. </w:t>
       </w:r>
       <w:r>
         <w:rPr>
@@ -2828,7 +3092,7 @@
           <w:szCs w:val="24"/>
           <w:lang w:val="en-US"/>
         </w:rPr>
-        <w:t>can</w:t>
+        <w:t>After making payment o</w:t>
       </w:r>
       <w:r>
         <w:rPr>
@@ -2836,7 +3100,7 @@
           <w:szCs w:val="24"/>
           <w:lang w:val="en-US"/>
         </w:rPr>
-        <w:t xml:space="preserve"> view their order details.</w:t>
+        <w:t xml:space="preserve">ur customers will be redirected to a thank you page and </w:t>
       </w:r>
       <w:r>
         <w:rPr>
@@ -2844,7 +3108,7 @@
           <w:szCs w:val="24"/>
           <w:lang w:val="en-US"/>
         </w:rPr>
-        <w:t xml:space="preserve"> </w:t>
+        <w:t>can</w:t>
       </w:r>
       <w:r>
         <w:rPr>
@@ -2852,40 +3116,40 @@
           <w:szCs w:val="24"/>
           <w:lang w:val="en-US"/>
         </w:rPr>
-        <w:t xml:space="preserve"> </w:t>
-      </w:r>
-    </w:p>
-    <w:p>
-      <w:pPr>
+        <w:t xml:space="preserve"> view their order details.</w:t>
+      </w:r>
+      <w:r>
         <w:rPr>
           <w:sz w:val="24"/>
           <w:szCs w:val="24"/>
           <w:lang w:val="en-US"/>
         </w:rPr>
-      </w:pPr>
+        <w:t xml:space="preserve"> </w:t>
+      </w:r>
       <w:r>
         <w:rPr>
           <w:sz w:val="24"/>
           <w:szCs w:val="24"/>
           <w:lang w:val="en-US"/>
         </w:rPr>
-        <w:t>We will make use of the slug field to make sure our products are easily found by search engines.</w:t>
-      </w:r>
-      <w:r>
+        <w:t xml:space="preserve"> </w:t>
+      </w:r>
+    </w:p>
+    <w:p>
+      <w:pPr>
         <w:rPr>
           <w:sz w:val="24"/>
           <w:szCs w:val="24"/>
           <w:lang w:val="en-US"/>
         </w:rPr>
-        <w:t xml:space="preserve"> And</w:t>
-      </w:r>
+      </w:pPr>
       <w:r>
         <w:rPr>
           <w:sz w:val="24"/>
           <w:szCs w:val="24"/>
           <w:lang w:val="en-US"/>
         </w:rPr>
-        <w:t xml:space="preserve"> implement a </w:t>
+        <w:t>We will make use of the slug field to make sure our products are easily found by search engines.</w:t>
       </w:r>
       <w:r>
         <w:rPr>
@@ -2893,7 +3157,7 @@
           <w:szCs w:val="24"/>
           <w:lang w:val="en-US"/>
         </w:rPr>
-        <w:t>voucher</w:t>
+        <w:t xml:space="preserve"> And</w:t>
       </w:r>
       <w:r>
         <w:rPr>
@@ -2901,64 +3165,56 @@
           <w:szCs w:val="24"/>
           <w:lang w:val="en-US"/>
         </w:rPr>
-        <w:t xml:space="preserve"> feature for sales and offers.</w:t>
-      </w:r>
-    </w:p>
-    <w:p>
-      <w:pPr>
+        <w:t xml:space="preserve"> implement a </w:t>
+      </w:r>
+      <w:r>
         <w:rPr>
           <w:sz w:val="24"/>
           <w:szCs w:val="24"/>
           <w:lang w:val="en-US"/>
         </w:rPr>
-      </w:pPr>
+        <w:t>voucher</w:t>
+      </w:r>
       <w:r>
         <w:rPr>
           <w:sz w:val="24"/>
           <w:szCs w:val="24"/>
           <w:lang w:val="en-US"/>
         </w:rPr>
-        <w:t>Our website will be well tested using</w:t>
-      </w:r>
-      <w:r>
+        <w:t xml:space="preserve"> feature for sales and offers.</w:t>
+      </w:r>
+    </w:p>
+    <w:p>
+      <w:pPr>
         <w:rPr>
           <w:sz w:val="24"/>
           <w:szCs w:val="24"/>
           <w:lang w:val="en-US"/>
         </w:rPr>
-        <w:t xml:space="preserve"> software quality and</w:t>
-      </w:r>
+      </w:pPr>
       <w:r>
         <w:rPr>
           <w:sz w:val="24"/>
           <w:szCs w:val="24"/>
           <w:lang w:val="en-US"/>
         </w:rPr>
-        <w:t xml:space="preserve"> assurance</w:t>
-      </w:r>
-      <w:r>
+        <w:t>Our website will be well tested using software quality and assurance testing techniques for error handling and bug detection.</w:t>
+      </w:r>
+    </w:p>
+    <w:p>
+      <w:pPr>
         <w:rPr>
           <w:sz w:val="24"/>
           <w:szCs w:val="24"/>
           <w:lang w:val="en-US"/>
         </w:rPr>
-        <w:t xml:space="preserve"> testing techniques for error handling and bug detection.</w:t>
-      </w:r>
-    </w:p>
-    <w:p>
-      <w:pPr>
+      </w:pPr>
+      <w:r>
         <w:rPr>
           <w:sz w:val="24"/>
           <w:szCs w:val="24"/>
           <w:lang w:val="en-US"/>
         </w:rPr>
-      </w:pPr>
-      <w:r>
-        <w:rPr>
-          <w:sz w:val="24"/>
-          <w:szCs w:val="24"/>
-          <w:lang w:val="en-US"/>
-        </w:rPr>
         <w:t xml:space="preserve">And finally, when requirements have been met, we will launch the website on a domain server. </w:t>
       </w:r>
     </w:p>
@@ -2977,20 +3233,20 @@
           <w:lang w:val="en-US"/>
         </w:rPr>
       </w:pPr>
-      <w:bookmarkStart w:id="3" w:name="_Toc63868704"/>
+      <w:bookmarkStart w:id="3" w:name="_Toc63871396"/>
       <w:r>
         <w:rPr>
           <w:lang w:val="en-US"/>
         </w:rPr>
         <w:t>Requirements</w:t>
       </w:r>
+      <w:r>
+        <w:rPr>
+          <w:lang w:val="en-US"/>
+        </w:rPr>
+        <w:t>:</w:t>
+      </w:r>
       <w:bookmarkEnd w:id="3"/>
-      <w:r>
-        <w:rPr>
-          <w:lang w:val="en-US"/>
-        </w:rPr>
-        <w:t>:</w:t>
-      </w:r>
     </w:p>
     <w:p>
       <w:pPr>
@@ -3006,7 +3262,7 @@
           <w:lang w:val="en-US"/>
         </w:rPr>
       </w:pPr>
-      <w:bookmarkStart w:id="4" w:name="_Toc63868705"/>
+      <w:bookmarkStart w:id="4" w:name="_Toc63871397"/>
       <w:r>
         <w:rPr>
           <w:lang w:val="en-US"/>
@@ -3312,6 +3568,7 @@
         <w:rPr>
           <w:lang w:val="en-US"/>
         </w:rPr>
+        <w:lastRenderedPageBreak/>
         <w:t>Make p</w:t>
       </w:r>
       <w:r>
@@ -3388,12 +3645,11 @@
           <w:lang w:val="en-US"/>
         </w:rPr>
       </w:pPr>
-      <w:bookmarkStart w:id="5" w:name="_Toc63868706"/>
-      <w:r>
-        <w:rPr>
-          <w:lang w:val="en-US"/>
-        </w:rPr>
-        <w:lastRenderedPageBreak/>
+      <w:bookmarkStart w:id="5" w:name="_Toc63871398"/>
+      <w:r>
+        <w:rPr>
+          <w:lang w:val="en-US"/>
+        </w:rPr>
         <w:t>Medium priority:</w:t>
       </w:r>
       <w:bookmarkEnd w:id="5"/>
@@ -3513,7 +3769,7 @@
           <w:lang w:val="en-US"/>
         </w:rPr>
       </w:pPr>
-      <w:bookmarkStart w:id="6" w:name="_Toc63868707"/>
+      <w:bookmarkStart w:id="6" w:name="_Toc63871399"/>
       <w:r>
         <w:rPr>
           <w:lang w:val="en-US"/>
@@ -3568,36 +3824,36 @@
     </w:p>
     <w:p>
       <w:pPr>
+        <w:pStyle w:val="Heading1"/>
+        <w:jc w:val="center"/>
+        <w:rPr>
+          <w:lang w:val="en-US"/>
+        </w:rPr>
+      </w:pPr>
+      <w:bookmarkStart w:id="7" w:name="_Toc63871400"/>
+      <w:r>
+        <w:rPr>
+          <w:rStyle w:val="Heading1Char"/>
+        </w:rPr>
+        <w:t>Goals</w:t>
+      </w:r>
+      <w:bookmarkEnd w:id="7"/>
+    </w:p>
+    <w:p>
+      <w:pPr>
+        <w:rPr>
+          <w:lang w:val="en-US"/>
+        </w:rPr>
+      </w:pPr>
+    </w:p>
+    <w:p>
+      <w:pPr>
         <w:pStyle w:val="Heading2"/>
-        <w:jc w:val="center"/>
-        <w:rPr>
-          <w:lang w:val="en-US"/>
-        </w:rPr>
-      </w:pPr>
-      <w:bookmarkStart w:id="7" w:name="_Toc63868708"/>
-      <w:r>
-        <w:rPr>
-          <w:rStyle w:val="Heading1Char"/>
-        </w:rPr>
-        <w:t>Goals</w:t>
-      </w:r>
-      <w:bookmarkEnd w:id="7"/>
-    </w:p>
-    <w:p>
-      <w:pPr>
-        <w:rPr>
-          <w:lang w:val="en-US"/>
-        </w:rPr>
-      </w:pPr>
-    </w:p>
-    <w:p>
-      <w:pPr>
-        <w:pStyle w:val="Heading2"/>
-        <w:rPr>
-          <w:lang w:val="en-US"/>
-        </w:rPr>
-      </w:pPr>
-      <w:bookmarkStart w:id="8" w:name="_Toc63868709"/>
+        <w:rPr>
+          <w:lang w:val="en-US"/>
+        </w:rPr>
+      </w:pPr>
+      <w:bookmarkStart w:id="8" w:name="_Toc63871401"/>
       <w:r>
         <w:rPr>
           <w:lang w:val="en-US"/>
@@ -4088,11 +4344,12 @@
           <w:lang w:val="en-US"/>
         </w:rPr>
       </w:pPr>
-      <w:bookmarkStart w:id="9" w:name="_Toc63868710"/>
-      <w:r>
-        <w:rPr>
-          <w:lang w:val="en-US"/>
-        </w:rPr>
+      <w:bookmarkStart w:id="9" w:name="_Toc63871402"/>
+      <w:r>
+        <w:rPr>
+          <w:lang w:val="en-US"/>
+        </w:rPr>
+        <w:lastRenderedPageBreak/>
         <w:t>Iteration 2</w:t>
       </w:r>
       <w:r>
@@ -4202,7 +4459,6 @@
         <w:rPr>
           <w:lang w:val="en-US"/>
         </w:rPr>
-        <w:lastRenderedPageBreak/>
         <w:t>We will now implement additional functionality such as:</w:t>
       </w:r>
     </w:p>
@@ -4459,7 +4715,7 @@
       <w:pPr>
         <w:pStyle w:val="Heading2"/>
       </w:pPr>
-      <w:bookmarkStart w:id="10" w:name="_Toc63868711"/>
+      <w:bookmarkStart w:id="10" w:name="_Toc63871403"/>
       <w:r>
         <w:t>Iteration 3 (Final Iteration) – Delivery date: 26/4/21 – 10pm</w:t>
       </w:r>
@@ -4864,27 +5120,472 @@
           <w:lang w:val="en-US"/>
         </w:rPr>
       </w:pPr>
-      <w:bookmarkStart w:id="11" w:name="_Toc63868712"/>
-      <w:r>
-        <w:rPr>
-          <w:lang w:val="en-US"/>
-        </w:rPr>
+      <w:bookmarkStart w:id="11" w:name="_Toc63871404"/>
+      <w:r>
+        <w:rPr>
+          <w:lang w:val="en-US"/>
+        </w:rPr>
+        <w:lastRenderedPageBreak/>
         <w:t>Assessing Feasibility</w:t>
       </w:r>
       <w:bookmarkEnd w:id="11"/>
     </w:p>
     <w:p>
       <w:pPr>
-        <w:rPr>
-          <w:lang w:val="en-US"/>
-        </w:rPr>
-      </w:pPr>
-      <w:r>
-        <w:rPr>
-          <w:lang w:val="en-US"/>
-        </w:rPr>
-        <w:t>[insert text]</w:t>
-      </w:r>
+        <w:pStyle w:val="Heading2"/>
+        <w:rPr>
+          <w:lang w:val="en-US"/>
+        </w:rPr>
+      </w:pPr>
+      <w:bookmarkStart w:id="12" w:name="_Toc63871405"/>
+      <w:r>
+        <w:rPr>
+          <w:lang w:val="en-US"/>
+        </w:rPr>
+        <w:t>Financial Feasibility</w:t>
+      </w:r>
+      <w:bookmarkEnd w:id="12"/>
+    </w:p>
+    <w:p>
+      <w:pPr>
+        <w:rPr>
+          <w:lang w:val="en-US"/>
+        </w:rPr>
+      </w:pPr>
+      <w:r>
+        <w:rPr>
+          <w:lang w:val="en-US"/>
+        </w:rPr>
+        <w:t xml:space="preserve">This website will be created as amateur project without </w:t>
+      </w:r>
+      <w:r>
+        <w:rPr>
+          <w:lang w:val="en-US"/>
+        </w:rPr>
+        <w:t>labor</w:t>
+      </w:r>
+      <w:r>
+        <w:rPr>
+          <w:lang w:val="en-US"/>
+        </w:rPr>
+        <w:t xml:space="preserve"> costs. The tools we have decided to</w:t>
+      </w:r>
+      <w:r>
+        <w:rPr>
+          <w:lang w:val="en-US"/>
+        </w:rPr>
+        <w:t xml:space="preserve"> use</w:t>
+      </w:r>
+      <w:r>
+        <w:rPr>
+          <w:lang w:val="en-US"/>
+        </w:rPr>
+        <w:t xml:space="preserve"> </w:t>
+      </w:r>
+      <w:r>
+        <w:rPr>
+          <w:lang w:val="en-US"/>
+        </w:rPr>
+        <w:t xml:space="preserve">in </w:t>
+      </w:r>
+      <w:r>
+        <w:rPr>
+          <w:lang w:val="en-US"/>
+        </w:rPr>
+        <w:t>develop</w:t>
+      </w:r>
+      <w:r>
+        <w:rPr>
+          <w:lang w:val="en-US"/>
+        </w:rPr>
+        <w:t>ing</w:t>
+      </w:r>
+      <w:r>
+        <w:rPr>
+          <w:lang w:val="en-US"/>
+        </w:rPr>
+        <w:t xml:space="preserve"> our project are</w:t>
+      </w:r>
+      <w:r>
+        <w:rPr>
+          <w:lang w:val="en-US"/>
+        </w:rPr>
+        <w:t xml:space="preserve"> </w:t>
+      </w:r>
+      <w:r>
+        <w:rPr>
+          <w:lang w:val="en-US"/>
+        </w:rPr>
+        <w:t xml:space="preserve">open </w:t>
+      </w:r>
+      <w:r>
+        <w:rPr>
+          <w:lang w:val="en-US"/>
+        </w:rPr>
+        <w:t>source, and the hosting service we have chosen is free of charge. So,</w:t>
+      </w:r>
+      <w:r>
+        <w:rPr>
+          <w:lang w:val="en-US"/>
+        </w:rPr>
+        <w:t xml:space="preserve"> our current expenses </w:t>
+      </w:r>
+      <w:r>
+        <w:rPr>
+          <w:lang w:val="en-US"/>
+        </w:rPr>
+        <w:t xml:space="preserve">for the project total </w:t>
+      </w:r>
+      <w:proofErr w:type="gramStart"/>
+      <w:r>
+        <w:rPr>
+          <w:lang w:val="en-US"/>
+        </w:rPr>
+        <w:t>is</w:t>
+      </w:r>
+      <w:proofErr w:type="gramEnd"/>
+      <w:r>
+        <w:rPr>
+          <w:lang w:val="en-US"/>
+        </w:rPr>
+        <w:t xml:space="preserve"> €0.</w:t>
+      </w:r>
+    </w:p>
+    <w:p>
+      <w:pPr>
+        <w:rPr>
+          <w:lang w:val="en-US"/>
+        </w:rPr>
+      </w:pPr>
+    </w:p>
+    <w:p>
+      <w:pPr>
+        <w:pStyle w:val="Heading2"/>
+        <w:rPr>
+          <w:lang w:val="en-US"/>
+        </w:rPr>
+      </w:pPr>
+      <w:bookmarkStart w:id="13" w:name="_Toc63871406"/>
+      <w:r>
+        <w:rPr>
+          <w:lang w:val="en-US"/>
+        </w:rPr>
+        <w:t>Technical feasibility</w:t>
+      </w:r>
+      <w:bookmarkEnd w:id="13"/>
+    </w:p>
+    <w:p>
+      <w:pPr>
+        <w:rPr>
+          <w:lang w:val="en-US"/>
+        </w:rPr>
+      </w:pPr>
+      <w:r>
+        <w:rPr>
+          <w:lang w:val="en-US"/>
+        </w:rPr>
+        <w:t>The tools which we intend to use are:</w:t>
+      </w:r>
+    </w:p>
+    <w:p>
+      <w:pPr>
+        <w:pStyle w:val="ListParagraph"/>
+        <w:numPr>
+          <w:ilvl w:val="0"/>
+          <w:numId w:val="7"/>
+        </w:numPr>
+        <w:rPr>
+          <w:lang w:val="en-US"/>
+        </w:rPr>
+      </w:pPr>
+      <w:r>
+        <w:rPr>
+          <w:lang w:val="en-US"/>
+        </w:rPr>
+        <w:t>HTML5</w:t>
+      </w:r>
+    </w:p>
+    <w:p>
+      <w:pPr>
+        <w:pStyle w:val="ListParagraph"/>
+        <w:numPr>
+          <w:ilvl w:val="0"/>
+          <w:numId w:val="7"/>
+        </w:numPr>
+        <w:rPr>
+          <w:lang w:val="en-US"/>
+        </w:rPr>
+      </w:pPr>
+      <w:r>
+        <w:rPr>
+          <w:lang w:val="en-US"/>
+        </w:rPr>
+        <w:t>CSS</w:t>
+      </w:r>
+    </w:p>
+    <w:p>
+      <w:pPr>
+        <w:pStyle w:val="ListParagraph"/>
+        <w:numPr>
+          <w:ilvl w:val="0"/>
+          <w:numId w:val="7"/>
+        </w:numPr>
+        <w:rPr>
+          <w:lang w:val="en-US"/>
+        </w:rPr>
+      </w:pPr>
+      <w:r>
+        <w:rPr>
+          <w:lang w:val="en-US"/>
+        </w:rPr>
+        <w:t>JavaScript</w:t>
+      </w:r>
+    </w:p>
+    <w:p>
+      <w:pPr>
+        <w:pStyle w:val="ListParagraph"/>
+        <w:numPr>
+          <w:ilvl w:val="0"/>
+          <w:numId w:val="7"/>
+        </w:numPr>
+        <w:rPr>
+          <w:lang w:val="en-US"/>
+        </w:rPr>
+      </w:pPr>
+      <w:r>
+        <w:rPr>
+          <w:lang w:val="en-US"/>
+        </w:rPr>
+        <w:t>Python</w:t>
+      </w:r>
+    </w:p>
+    <w:p>
+      <w:pPr>
+        <w:pStyle w:val="ListParagraph"/>
+        <w:numPr>
+          <w:ilvl w:val="0"/>
+          <w:numId w:val="7"/>
+        </w:numPr>
+        <w:rPr>
+          <w:lang w:val="en-US"/>
+        </w:rPr>
+      </w:pPr>
+      <w:r>
+        <w:rPr>
+          <w:lang w:val="en-US"/>
+        </w:rPr>
+        <w:t>Django</w:t>
+      </w:r>
+    </w:p>
+    <w:p>
+      <w:pPr>
+        <w:rPr>
+          <w:lang w:val="en-US"/>
+        </w:rPr>
+      </w:pPr>
+      <w:r>
+        <w:rPr>
+          <w:lang w:val="en-US"/>
+        </w:rPr>
+        <w:t xml:space="preserve">The three members of our team all have relevant experience and knowledge in </w:t>
+      </w:r>
+      <w:proofErr w:type="gramStart"/>
+      <w:r>
+        <w:rPr>
+          <w:lang w:val="en-US"/>
+        </w:rPr>
+        <w:t>all of</w:t>
+      </w:r>
+      <w:proofErr w:type="gramEnd"/>
+      <w:r>
+        <w:rPr>
+          <w:lang w:val="en-US"/>
+        </w:rPr>
+        <w:t xml:space="preserve"> the listed technologies and our technical skills have been determined to be sufficient based on our work history.</w:t>
+      </w:r>
+    </w:p>
+    <w:p>
+      <w:pPr>
+        <w:pStyle w:val="Heading2"/>
+        <w:rPr>
+          <w:lang w:val="en-US"/>
+        </w:rPr>
+      </w:pPr>
+      <w:bookmarkStart w:id="14" w:name="_Toc63871407"/>
+      <w:r>
+        <w:rPr>
+          <w:lang w:val="en-US"/>
+        </w:rPr>
+        <w:t>Resource and time feasibility</w:t>
+      </w:r>
+      <w:bookmarkEnd w:id="14"/>
+    </w:p>
+    <w:p>
+      <w:pPr>
+        <w:rPr>
+          <w:lang w:val="en-US"/>
+        </w:rPr>
+      </w:pPr>
+      <w:r>
+        <w:rPr>
+          <w:lang w:val="en-US"/>
+        </w:rPr>
+        <w:t>The resources required for this project are:</w:t>
+      </w:r>
+    </w:p>
+    <w:p>
+      <w:pPr>
+        <w:pStyle w:val="ListParagraph"/>
+        <w:numPr>
+          <w:ilvl w:val="0"/>
+          <w:numId w:val="8"/>
+        </w:numPr>
+        <w:rPr>
+          <w:lang w:val="en-US"/>
+        </w:rPr>
+      </w:pPr>
+      <w:r>
+        <w:rPr>
+          <w:lang w:val="en-US"/>
+        </w:rPr>
+        <w:t>Programming devices (laptops/computers)</w:t>
+      </w:r>
+    </w:p>
+    <w:p>
+      <w:pPr>
+        <w:pStyle w:val="ListParagraph"/>
+        <w:numPr>
+          <w:ilvl w:val="0"/>
+          <w:numId w:val="8"/>
+        </w:numPr>
+        <w:rPr>
+          <w:lang w:val="en-US"/>
+        </w:rPr>
+      </w:pPr>
+      <w:r>
+        <w:rPr>
+          <w:lang w:val="en-US"/>
+        </w:rPr>
+        <w:t>Hosting space (freely available)</w:t>
+      </w:r>
+    </w:p>
+    <w:p>
+      <w:pPr>
+        <w:pStyle w:val="ListParagraph"/>
+        <w:numPr>
+          <w:ilvl w:val="0"/>
+          <w:numId w:val="8"/>
+        </w:numPr>
+        <w:rPr>
+          <w:lang w:val="en-US"/>
+        </w:rPr>
+      </w:pPr>
+      <w:r>
+        <w:rPr>
+          <w:lang w:val="en-US"/>
+        </w:rPr>
+        <w:t>Programming tools (open source)</w:t>
+      </w:r>
+    </w:p>
+    <w:p>
+      <w:pPr>
+        <w:pStyle w:val="ListParagraph"/>
+        <w:numPr>
+          <w:ilvl w:val="0"/>
+          <w:numId w:val="8"/>
+        </w:numPr>
+        <w:rPr>
+          <w:lang w:val="en-US"/>
+        </w:rPr>
+      </w:pPr>
+      <w:r>
+        <w:rPr>
+          <w:lang w:val="en-US"/>
+        </w:rPr>
+        <w:t>Programmers</w:t>
+      </w:r>
+    </w:p>
+    <w:p>
+      <w:pPr>
+        <w:rPr>
+          <w:lang w:val="en-US"/>
+        </w:rPr>
+      </w:pPr>
+      <w:r>
+        <w:rPr>
+          <w:lang w:val="en-US"/>
+        </w:rPr>
+        <w:t>We have concluded that there will be no issue in having access to all the necessary resources we need to produce our final product.</w:t>
+      </w:r>
+    </w:p>
+    <w:p>
+      <w:pPr>
+        <w:rPr>
+          <w:lang w:val="en-US"/>
+        </w:rPr>
+      </w:pPr>
+      <w:r>
+        <w:rPr>
+          <w:lang w:val="en-US"/>
+        </w:rPr>
+        <w:t>The time we have been allocated for each iteration of the project is 3 weeks which we have deemed perfectly feasible based on previous projects.</w:t>
+      </w:r>
+    </w:p>
+    <w:p>
+      <w:pPr>
+        <w:pStyle w:val="Heading2"/>
+        <w:rPr>
+          <w:lang w:val="en-US"/>
+        </w:rPr>
+      </w:pPr>
+      <w:bookmarkStart w:id="15" w:name="_Toc63871408"/>
+      <w:r>
+        <w:rPr>
+          <w:lang w:val="en-US"/>
+        </w:rPr>
+        <w:t>Risk feasibility</w:t>
+      </w:r>
+      <w:bookmarkEnd w:id="15"/>
+    </w:p>
+    <w:p>
+      <w:pPr>
+        <w:rPr>
+          <w:lang w:val="en-US"/>
+        </w:rPr>
+      </w:pPr>
+      <w:r>
+        <w:rPr>
+          <w:lang w:val="en-US"/>
+        </w:rPr>
+        <w:t>Expert understanding of our chosen technologies is not evident amongst the team, although confident, we may assume likelihood of running into time consuming issues while trying to implement functionality into our project with the use of multiple coding languages.</w:t>
+      </w:r>
+    </w:p>
+    <w:p>
+      <w:pPr>
+        <w:rPr>
+          <w:lang w:val="en-US"/>
+        </w:rPr>
+      </w:pPr>
+      <w:r>
+        <w:rPr>
+          <w:lang w:val="en-US"/>
+        </w:rPr>
+        <w:t xml:space="preserve">It is our understanding from personal experience that the time that has been allocated to complete our project should be sufficient to allow for coding issues to arise and be dealt with accordingly, using online tutorials and forums such as stackoverflow.org, brainstorming amongst each-other and conferring with our supervisor. </w:t>
+      </w:r>
+    </w:p>
+    <w:p>
+      <w:pPr>
+        <w:rPr>
+          <w:lang w:val="en-US"/>
+        </w:rPr>
+      </w:pPr>
+    </w:p>
+    <w:p>
+      <w:pPr>
+        <w:rPr>
+          <w:lang w:val="en-US"/>
+        </w:rPr>
+      </w:pPr>
     </w:p>
     <w:p>
       <w:pPr>
@@ -4901,7 +5602,7 @@
           <w:lang w:val="en-US"/>
         </w:rPr>
       </w:pPr>
-      <w:bookmarkStart w:id="12" w:name="_Toc63868713"/>
+      <w:bookmarkStart w:id="16" w:name="_Toc63871409"/>
       <w:r>
         <w:rPr>
           <w:lang w:val="en-US"/>
@@ -4909,7 +5610,7 @@
         <w:lastRenderedPageBreak/>
         <w:t>Use Case Diagram</w:t>
       </w:r>
-      <w:bookmarkEnd w:id="12"/>
+      <w:bookmarkEnd w:id="16"/>
     </w:p>
     <w:p>
       <w:pPr>
@@ -4966,14 +5667,14 @@
           <w:lang w:val="en-US"/>
         </w:rPr>
       </w:pPr>
-      <w:bookmarkStart w:id="13" w:name="_Toc63868714"/>
+      <w:bookmarkStart w:id="17" w:name="_Toc63871410"/>
       <w:r>
         <w:rPr>
           <w:lang w:val="en-US"/>
         </w:rPr>
         <w:t>Use Case Descriptions</w:t>
       </w:r>
-      <w:bookmarkEnd w:id="13"/>
+      <w:bookmarkEnd w:id="17"/>
     </w:p>
     <w:p>
       <w:pPr>
@@ -5003,14 +5704,14 @@
           <w:lang w:val="en-US"/>
         </w:rPr>
       </w:pPr>
-      <w:bookmarkStart w:id="14" w:name="_Toc63868715"/>
+      <w:bookmarkStart w:id="18" w:name="_Toc63871411"/>
       <w:r>
         <w:rPr>
           <w:lang w:val="en-US"/>
         </w:rPr>
         <w:t>Class Diagram</w:t>
       </w:r>
-      <w:bookmarkEnd w:id="14"/>
+      <w:bookmarkEnd w:id="18"/>
     </w:p>
     <w:p>
       <w:pPr>
@@ -5674,6 +6375,119 @@
     </w:lvl>
   </w:abstractNum>
   <w:abstractNum w:abstractNumId="5" w15:restartNumberingAfterBreak="0">
+    <w:nsid w:val="578434B8"/>
+    <w:multiLevelType w:val="hybridMultilevel"/>
+    <w:tmpl w:val="4D24CE2E"/>
+    <w:lvl w:ilvl="0" w:tplc="18090001">
+      <w:start w:val="1"/>
+      <w:numFmt w:val="bullet"/>
+      <w:lvlText w:val=""/>
+      <w:lvlJc w:val="left"/>
+      <w:pPr>
+        <w:ind w:left="720" w:hanging="360"/>
+      </w:pPr>
+      <w:rPr>
+        <w:rFonts w:ascii="Symbol" w:hAnsi="Symbol" w:hint="default"/>
+      </w:rPr>
+    </w:lvl>
+    <w:lvl w:ilvl="1" w:tplc="18090003" w:tentative="1">
+      <w:start w:val="1"/>
+      <w:numFmt w:val="bullet"/>
+      <w:lvlText w:val="o"/>
+      <w:lvlJc w:val="left"/>
+      <w:pPr>
+        <w:ind w:left="1440" w:hanging="360"/>
+      </w:pPr>
+      <w:rPr>
+        <w:rFonts w:ascii="Courier New" w:hAnsi="Courier New" w:cs="Courier New" w:hint="default"/>
+      </w:rPr>
+    </w:lvl>
+    <w:lvl w:ilvl="2" w:tplc="18090005" w:tentative="1">
+      <w:start w:val="1"/>
+      <w:numFmt w:val="bullet"/>
+      <w:lvlText w:val=""/>
+      <w:lvlJc w:val="left"/>
+      <w:pPr>
+        <w:ind w:left="2160" w:hanging="360"/>
+      </w:pPr>
+      <w:rPr>
+        <w:rFonts w:ascii="Wingdings" w:hAnsi="Wingdings" w:hint="default"/>
+      </w:rPr>
+    </w:lvl>
+    <w:lvl w:ilvl="3" w:tplc="18090001" w:tentative="1">
+      <w:start w:val="1"/>
+      <w:numFmt w:val="bullet"/>
+      <w:lvlText w:val=""/>
+      <w:lvlJc w:val="left"/>
+      <w:pPr>
+        <w:ind w:left="2880" w:hanging="360"/>
+      </w:pPr>
+      <w:rPr>
+        <w:rFonts w:ascii="Symbol" w:hAnsi="Symbol" w:hint="default"/>
+      </w:rPr>
+    </w:lvl>
+    <w:lvl w:ilvl="4" w:tplc="18090003" w:tentative="1">
+      <w:start w:val="1"/>
+      <w:numFmt w:val="bullet"/>
+      <w:lvlText w:val="o"/>
+      <w:lvlJc w:val="left"/>
+      <w:pPr>
+        <w:ind w:left="3600" w:hanging="360"/>
+      </w:pPr>
+      <w:rPr>
+        <w:rFonts w:ascii="Courier New" w:hAnsi="Courier New" w:cs="Courier New" w:hint="default"/>
+      </w:rPr>
+    </w:lvl>
+    <w:lvl w:ilvl="5" w:tplc="18090005" w:tentative="1">
+      <w:start w:val="1"/>
+      <w:numFmt w:val="bullet"/>
+      <w:lvlText w:val=""/>
+      <w:lvlJc w:val="left"/>
+      <w:pPr>
+        <w:ind w:left="4320" w:hanging="360"/>
+      </w:pPr>
+      <w:rPr>
+        <w:rFonts w:ascii="Wingdings" w:hAnsi="Wingdings" w:hint="default"/>
+      </w:rPr>
+    </w:lvl>
+    <w:lvl w:ilvl="6" w:tplc="18090001" w:tentative="1">
+      <w:start w:val="1"/>
+      <w:numFmt w:val="bullet"/>
+      <w:lvlText w:val=""/>
+      <w:lvlJc w:val="left"/>
+      <w:pPr>
+        <w:ind w:left="5040" w:hanging="360"/>
+      </w:pPr>
+      <w:rPr>
+        <w:rFonts w:ascii="Symbol" w:hAnsi="Symbol" w:hint="default"/>
+      </w:rPr>
+    </w:lvl>
+    <w:lvl w:ilvl="7" w:tplc="18090003" w:tentative="1">
+      <w:start w:val="1"/>
+      <w:numFmt w:val="bullet"/>
+      <w:lvlText w:val="o"/>
+      <w:lvlJc w:val="left"/>
+      <w:pPr>
+        <w:ind w:left="5760" w:hanging="360"/>
+      </w:pPr>
+      <w:rPr>
+        <w:rFonts w:ascii="Courier New" w:hAnsi="Courier New" w:cs="Courier New" w:hint="default"/>
+      </w:rPr>
+    </w:lvl>
+    <w:lvl w:ilvl="8" w:tplc="18090005" w:tentative="1">
+      <w:start w:val="1"/>
+      <w:numFmt w:val="bullet"/>
+      <w:lvlText w:val=""/>
+      <w:lvlJc w:val="left"/>
+      <w:pPr>
+        <w:ind w:left="6480" w:hanging="360"/>
+      </w:pPr>
+      <w:rPr>
+        <w:rFonts w:ascii="Wingdings" w:hAnsi="Wingdings" w:hint="default"/>
+      </w:rPr>
+    </w:lvl>
+  </w:abstractNum>
+  <w:abstractNum w:abstractNumId="6" w15:restartNumberingAfterBreak="0">
     <w:nsid w:val="67D472EB"/>
     <w:multiLevelType w:val="hybridMultilevel"/>
     <w:tmpl w:val="016CE3CC"/>
@@ -5702,6 +6516,119 @@
       </w:rPr>
     </w:lvl>
     <w:lvl w:ilvl="2" w:tplc="18090005">
+      <w:start w:val="1"/>
+      <w:numFmt w:val="bullet"/>
+      <w:lvlText w:val=""/>
+      <w:lvlJc w:val="left"/>
+      <w:pPr>
+        <w:ind w:left="2160" w:hanging="360"/>
+      </w:pPr>
+      <w:rPr>
+        <w:rFonts w:ascii="Wingdings" w:hAnsi="Wingdings" w:hint="default"/>
+      </w:rPr>
+    </w:lvl>
+    <w:lvl w:ilvl="3" w:tplc="18090001" w:tentative="1">
+      <w:start w:val="1"/>
+      <w:numFmt w:val="bullet"/>
+      <w:lvlText w:val=""/>
+      <w:lvlJc w:val="left"/>
+      <w:pPr>
+        <w:ind w:left="2880" w:hanging="360"/>
+      </w:pPr>
+      <w:rPr>
+        <w:rFonts w:ascii="Symbol" w:hAnsi="Symbol" w:hint="default"/>
+      </w:rPr>
+    </w:lvl>
+    <w:lvl w:ilvl="4" w:tplc="18090003" w:tentative="1">
+      <w:start w:val="1"/>
+      <w:numFmt w:val="bullet"/>
+      <w:lvlText w:val="o"/>
+      <w:lvlJc w:val="left"/>
+      <w:pPr>
+        <w:ind w:left="3600" w:hanging="360"/>
+      </w:pPr>
+      <w:rPr>
+        <w:rFonts w:ascii="Courier New" w:hAnsi="Courier New" w:cs="Courier New" w:hint="default"/>
+      </w:rPr>
+    </w:lvl>
+    <w:lvl w:ilvl="5" w:tplc="18090005" w:tentative="1">
+      <w:start w:val="1"/>
+      <w:numFmt w:val="bullet"/>
+      <w:lvlText w:val=""/>
+      <w:lvlJc w:val="left"/>
+      <w:pPr>
+        <w:ind w:left="4320" w:hanging="360"/>
+      </w:pPr>
+      <w:rPr>
+        <w:rFonts w:ascii="Wingdings" w:hAnsi="Wingdings" w:hint="default"/>
+      </w:rPr>
+    </w:lvl>
+    <w:lvl w:ilvl="6" w:tplc="18090001" w:tentative="1">
+      <w:start w:val="1"/>
+      <w:numFmt w:val="bullet"/>
+      <w:lvlText w:val=""/>
+      <w:lvlJc w:val="left"/>
+      <w:pPr>
+        <w:ind w:left="5040" w:hanging="360"/>
+      </w:pPr>
+      <w:rPr>
+        <w:rFonts w:ascii="Symbol" w:hAnsi="Symbol" w:hint="default"/>
+      </w:rPr>
+    </w:lvl>
+    <w:lvl w:ilvl="7" w:tplc="18090003" w:tentative="1">
+      <w:start w:val="1"/>
+      <w:numFmt w:val="bullet"/>
+      <w:lvlText w:val="o"/>
+      <w:lvlJc w:val="left"/>
+      <w:pPr>
+        <w:ind w:left="5760" w:hanging="360"/>
+      </w:pPr>
+      <w:rPr>
+        <w:rFonts w:ascii="Courier New" w:hAnsi="Courier New" w:cs="Courier New" w:hint="default"/>
+      </w:rPr>
+    </w:lvl>
+    <w:lvl w:ilvl="8" w:tplc="18090005" w:tentative="1">
+      <w:start w:val="1"/>
+      <w:numFmt w:val="bullet"/>
+      <w:lvlText w:val=""/>
+      <w:lvlJc w:val="left"/>
+      <w:pPr>
+        <w:ind w:left="6480" w:hanging="360"/>
+      </w:pPr>
+      <w:rPr>
+        <w:rFonts w:ascii="Wingdings" w:hAnsi="Wingdings" w:hint="default"/>
+      </w:rPr>
+    </w:lvl>
+  </w:abstractNum>
+  <w:abstractNum w:abstractNumId="7" w15:restartNumberingAfterBreak="0">
+    <w:nsid w:val="7A9876AC"/>
+    <w:multiLevelType w:val="hybridMultilevel"/>
+    <w:tmpl w:val="0E148ACE"/>
+    <w:lvl w:ilvl="0" w:tplc="18090001">
+      <w:start w:val="1"/>
+      <w:numFmt w:val="bullet"/>
+      <w:lvlText w:val=""/>
+      <w:lvlJc w:val="left"/>
+      <w:pPr>
+        <w:ind w:left="720" w:hanging="360"/>
+      </w:pPr>
+      <w:rPr>
+        <w:rFonts w:ascii="Symbol" w:hAnsi="Symbol" w:hint="default"/>
+      </w:rPr>
+    </w:lvl>
+    <w:lvl w:ilvl="1" w:tplc="18090003" w:tentative="1">
+      <w:start w:val="1"/>
+      <w:numFmt w:val="bullet"/>
+      <w:lvlText w:val="o"/>
+      <w:lvlJc w:val="left"/>
+      <w:pPr>
+        <w:ind w:left="1440" w:hanging="360"/>
+      </w:pPr>
+      <w:rPr>
+        <w:rFonts w:ascii="Courier New" w:hAnsi="Courier New" w:cs="Courier New" w:hint="default"/>
+      </w:rPr>
+    </w:lvl>
+    <w:lvl w:ilvl="2" w:tplc="18090005" w:tentative="1">
       <w:start w:val="1"/>
       <w:numFmt w:val="bullet"/>
       <w:lvlText w:val=""/>
@@ -5799,10 +6726,16 @@
     <w:abstractNumId w:val="3"/>
   </w:num>
   <w:num w:numId="5">
-    <w:abstractNumId w:val="5"/>
+    <w:abstractNumId w:val="6"/>
   </w:num>
   <w:num w:numId="6">
     <w:abstractNumId w:val="1"/>
+  </w:num>
+  <w:num w:numId="7">
+    <w:abstractNumId w:val="5"/>
+  </w:num>
+  <w:num w:numId="8">
+    <w:abstractNumId w:val="7"/>
   </w:num>
 </w:numbering>
 </file>

</xml_diff>